<commit_message>
some js refactoring and big nav update
</commit_message>
<xml_diff>
--- a/src/resume/KevinTateResume.docx
+++ b/src/resume/KevinTateResume.docx
@@ -202,7 +202,28 @@
         </w:rPr>
         <w:t xml:space="preserve">Website: </w:t>
       </w:r>
-      <w:r>
+      <w:hyperlink r:id="rId7" w:history="1">
+        <w:r>
+          <w:rPr>
+            <w:rStyle w:val="Hyperlink"/>
+            <w:rFonts w:ascii="Times New Roman" w:hAnsi="Times New Roman" w:cs="Times New Roman"/>
+            <w:i/>
+            <w:iCs/>
+            <w:sz w:val="22"/>
+            <w:szCs w:val="22"/>
+          </w:rPr>
+          <w:t>https://kevinmtate.github.io/</w:t>
+        </w:r>
+      </w:hyperlink>
+    </w:p>
+    <w:p>
+      <w:pPr>
+        <w:tabs>
+          <w:tab w:val="left" w:pos="3898"/>
+          <w:tab w:val="left" w:pos="7175"/>
+        </w:tabs>
+        <w:ind w:left="100"/>
+        <w:jc w:val="center"/>
         <w:rPr>
           <w:rFonts w:ascii="Times New Roman" w:hAnsi="Times New Roman" w:cs="Times New Roman"/>
           <w:i/>
@@ -211,7 +232,28 @@
           <w:sz w:val="22"/>
           <w:szCs w:val="22"/>
         </w:rPr>
-        <w:t>https://kevinmtate.github.io/</w:t>
+      </w:pPr>
+      <w:r>
+        <w:rPr>
+          <w:rFonts w:ascii="Times New Roman" w:hAnsi="Times New Roman" w:cs="Times New Roman"/>
+          <w:b/>
+          <w:bCs/>
+          <w:color w:val="000000"/>
+          <w:sz w:val="22"/>
+          <w:szCs w:val="22"/>
+        </w:rPr>
+        <w:t>Residence:</w:t>
+      </w:r>
+      <w:r>
+        <w:rPr>
+          <w:rFonts w:ascii="Times New Roman" w:hAnsi="Times New Roman" w:cs="Times New Roman"/>
+          <w:i/>
+          <w:iCs/>
+          <w:color w:val="000000"/>
+          <w:sz w:val="22"/>
+          <w:szCs w:val="22"/>
+        </w:rPr>
+        <w:t xml:space="preserve"> Manhattan, New York, New York</w:t>
       </w:r>
     </w:p>
     <w:p>
@@ -269,6 +311,7 @@
             <w:tag w:val="goog_rdk_67"/>
             <w:id w:val="-809246148"/>
           </w:sdtPr>
+          <w:sdtEndPr/>
           <w:sdtContent>
             <w:p>
               <w:pPr>
@@ -294,6 +337,7 @@
             <w:tag w:val="goog_rdk_69"/>
             <w:id w:val="1401327122"/>
           </w:sdtPr>
+          <w:sdtEndPr/>
           <w:sdtContent>
             <w:p>
               <w:pPr>
@@ -384,6 +428,7 @@
             <w:tag w:val="goog_rdk_70"/>
             <w:id w:val="-1597324534"/>
           </w:sdtPr>
+          <w:sdtEndPr/>
           <w:sdtContent>
             <w:p>
               <w:pPr>
@@ -435,14 +480,7 @@
                   <w:i/>
                 </w:rPr>
                 <w:tab/>
-                <w:t xml:space="preserve">            </w:t>
-              </w:r>
-              <w:r>
-                <w:rPr>
-                  <w:rFonts w:ascii="Times New Roman" w:hAnsi="Times New Roman" w:cs="Times New Roman"/>
-                  <w:i/>
-                </w:rPr>
-                <w:t>Graduated May 2016</w:t>
+                <w:t xml:space="preserve">            Graduated May 2016</w:t>
               </w:r>
             </w:p>
           </w:sdtContent>
@@ -452,12 +490,14 @@
             <w:tag w:val="goog_rdk_71"/>
             <w:id w:val="-1261361837"/>
           </w:sdtPr>
+          <w:sdtEndPr/>
           <w:sdtContent>
             <w:sdt>
               <w:sdtPr>
                 <w:tag w:val="goog_rdk_12"/>
                 <w:id w:val="-1482461719"/>
               </w:sdtPr>
+              <w:sdtEndPr/>
               <w:sdtContent>
                 <w:p>
                   <w:pPr>
@@ -619,42 +659,44 @@
               <w:rFonts w:ascii="Times New Roman" w:hAnsi="Times New Roman" w:cs="Times New Roman"/>
               <w:b/>
             </w:rPr>
-            <w:t>Abercrombie &amp; Fitch</w:t>
-          </w:r>
+            <w:t xml:space="preserve">Hudson’s Bay Company (Contracted through </w:t>
+          </w:r>
+          <w:proofErr w:type="spellStart"/>
           <w:r>
             <w:rPr>
               <w:rFonts w:ascii="Times New Roman" w:hAnsi="Times New Roman" w:cs="Times New Roman"/>
               <w:b/>
             </w:rPr>
-            <w:tab/>
+            <w:t>X</w:t>
           </w:r>
           <w:r>
             <w:rPr>
               <w:rFonts w:ascii="Times New Roman" w:hAnsi="Times New Roman" w:cs="Times New Roman"/>
               <w:b/>
             </w:rPr>
-            <w:tab/>
+            <w:t>s</w:t>
           </w:r>
           <w:r>
             <w:rPr>
               <w:rFonts w:ascii="Times New Roman" w:hAnsi="Times New Roman" w:cs="Times New Roman"/>
               <w:b/>
             </w:rPr>
-            <w:tab/>
-          </w:r>
+            <w:t>ell</w:t>
+          </w:r>
+          <w:proofErr w:type="spellEnd"/>
           <w:r>
             <w:rPr>
               <w:rFonts w:ascii="Times New Roman" w:hAnsi="Times New Roman" w:cs="Times New Roman"/>
               <w:b/>
             </w:rPr>
-            <w:tab/>
+            <w:t xml:space="preserve"> Resources</w:t>
           </w:r>
           <w:r>
             <w:rPr>
               <w:rFonts w:ascii="Times New Roman" w:hAnsi="Times New Roman" w:cs="Times New Roman"/>
               <w:b/>
             </w:rPr>
-            <w:tab/>
+            <w:t>)</w:t>
           </w:r>
           <w:r>
             <w:rPr>
@@ -683,21 +725,27 @@
               <w:b/>
             </w:rPr>
             <w:tab/>
-            <w:t xml:space="preserve">      Columbus,</w:t>
           </w:r>
           <w:r>
             <w:rPr>
               <w:rFonts w:ascii="Times New Roman" w:hAnsi="Times New Roman" w:cs="Times New Roman"/>
               <w:b/>
             </w:rPr>
-            <w:t xml:space="preserve"> </w:t>
+            <w:t xml:space="preserve">       New York</w:t>
           </w:r>
           <w:r>
             <w:rPr>
               <w:rFonts w:ascii="Times New Roman" w:hAnsi="Times New Roman" w:cs="Times New Roman"/>
               <w:b/>
             </w:rPr>
-            <w:t>OH</w:t>
+            <w:t>,</w:t>
+          </w:r>
+          <w:r>
+            <w:rPr>
+              <w:rFonts w:ascii="Times New Roman" w:hAnsi="Times New Roman" w:cs="Times New Roman"/>
+              <w:b/>
+            </w:rPr>
+            <w:t xml:space="preserve"> NY</w:t>
           </w:r>
         </w:p>
         <w:p>
@@ -711,6 +759,469 @@
               <w:rFonts w:ascii="Times New Roman" w:hAnsi="Times New Roman" w:cs="Times New Roman"/>
               <w:i/>
             </w:rPr>
+            <w:t>Web Developer</w:t>
+          </w:r>
+          <w:r>
+            <w:rPr>
+              <w:rFonts w:ascii="Times New Roman" w:hAnsi="Times New Roman" w:cs="Times New Roman"/>
+              <w:i/>
+            </w:rPr>
+            <w:tab/>
+          </w:r>
+          <w:r>
+            <w:rPr>
+              <w:rFonts w:ascii="Times New Roman" w:hAnsi="Times New Roman" w:cs="Times New Roman"/>
+              <w:i/>
+            </w:rPr>
+            <w:tab/>
+          </w:r>
+          <w:r>
+            <w:rPr>
+              <w:rFonts w:ascii="Times New Roman" w:hAnsi="Times New Roman" w:cs="Times New Roman"/>
+              <w:i/>
+            </w:rPr>
+            <w:tab/>
+          </w:r>
+          <w:r>
+            <w:rPr>
+              <w:rFonts w:ascii="Times New Roman" w:hAnsi="Times New Roman" w:cs="Times New Roman"/>
+              <w:i/>
+            </w:rPr>
+            <w:tab/>
+          </w:r>
+          <w:r>
+            <w:rPr>
+              <w:rFonts w:ascii="Times New Roman" w:hAnsi="Times New Roman" w:cs="Times New Roman"/>
+              <w:i/>
+            </w:rPr>
+            <w:tab/>
+          </w:r>
+          <w:r>
+            <w:rPr>
+              <w:rFonts w:ascii="Times New Roman" w:hAnsi="Times New Roman" w:cs="Times New Roman"/>
+              <w:i/>
+            </w:rPr>
+            <w:tab/>
+          </w:r>
+          <w:r>
+            <w:rPr>
+              <w:rFonts w:ascii="Times New Roman" w:hAnsi="Times New Roman" w:cs="Times New Roman"/>
+              <w:i/>
+            </w:rPr>
+            <w:tab/>
+          </w:r>
+          <w:r>
+            <w:rPr>
+              <w:rFonts w:ascii="Times New Roman" w:hAnsi="Times New Roman" w:cs="Times New Roman"/>
+              <w:i/>
+            </w:rPr>
+            <w:tab/>
+          </w:r>
+          <w:r>
+            <w:rPr>
+              <w:rFonts w:ascii="Times New Roman" w:hAnsi="Times New Roman" w:cs="Times New Roman"/>
+              <w:i/>
+            </w:rPr>
+            <w:t xml:space="preserve">          </w:t>
+          </w:r>
+          <w:proofErr w:type="gramStart"/>
+          <w:r>
+            <w:rPr>
+              <w:rFonts w:ascii="Times New Roman" w:hAnsi="Times New Roman" w:cs="Times New Roman"/>
+              <w:i/>
+            </w:rPr>
+            <w:t xml:space="preserve">   </w:t>
+          </w:r>
+          <w:r>
+            <w:rPr>
+              <w:rFonts w:ascii="Times New Roman" w:hAnsi="Times New Roman" w:cs="Times New Roman"/>
+            </w:rPr>
+            <w:t>(</w:t>
+          </w:r>
+          <w:proofErr w:type="gramEnd"/>
+          <w:r>
+            <w:rPr>
+              <w:rFonts w:ascii="Times New Roman" w:hAnsi="Times New Roman" w:cs="Times New Roman"/>
+            </w:rPr>
+            <w:t>August 201</w:t>
+          </w:r>
+          <w:r>
+            <w:rPr>
+              <w:rFonts w:ascii="Times New Roman" w:hAnsi="Times New Roman" w:cs="Times New Roman"/>
+            </w:rPr>
+            <w:t>9</w:t>
+          </w:r>
+          <w:r>
+            <w:rPr>
+              <w:rFonts w:ascii="Times New Roman" w:hAnsi="Times New Roman" w:cs="Times New Roman"/>
+            </w:rPr>
+            <w:t xml:space="preserve"> </w:t>
+          </w:r>
+          <w:r>
+            <w:rPr>
+              <w:rFonts w:ascii="Times New Roman" w:hAnsi="Times New Roman" w:cs="Times New Roman"/>
+            </w:rPr>
+            <w:t>–</w:t>
+          </w:r>
+          <w:r>
+            <w:rPr>
+              <w:rFonts w:ascii="Times New Roman" w:hAnsi="Times New Roman" w:cs="Times New Roman"/>
+            </w:rPr>
+            <w:t xml:space="preserve"> </w:t>
+          </w:r>
+          <w:r>
+            <w:rPr>
+              <w:rFonts w:ascii="Times New Roman" w:hAnsi="Times New Roman" w:cs="Times New Roman"/>
+            </w:rPr>
+            <w:t>January 2020</w:t>
+          </w:r>
+          <w:r>
+            <w:rPr>
+              <w:rFonts w:ascii="Times New Roman" w:hAnsi="Times New Roman" w:cs="Times New Roman"/>
+            </w:rPr>
+            <w:t>)</w:t>
+          </w:r>
+        </w:p>
+        <w:p>
+          <w:pPr>
+            <w:pStyle w:val="ListParagraph"/>
+            <w:numPr>
+              <w:ilvl w:val="0"/>
+              <w:numId w:val="15"/>
+            </w:numPr>
+            <w:pBdr>
+              <w:top w:val="nil"/>
+              <w:left w:val="nil"/>
+              <w:bottom w:val="nil"/>
+              <w:right w:val="nil"/>
+              <w:between w:val="nil"/>
+            </w:pBdr>
+            <w:tabs>
+              <w:tab w:val="left" w:pos="459"/>
+              <w:tab w:val="left" w:pos="460"/>
+            </w:tabs>
+            <w:ind w:right="679"/>
+            <w:rPr>
+              <w:rFonts w:ascii="Times New Roman" w:hAnsi="Times New Roman" w:cs="Times New Roman"/>
+              <w:color w:val="000000"/>
+            </w:rPr>
+          </w:pPr>
+          <w:sdt>
+            <w:sdtPr>
+              <w:tag w:val="goog_rdk_12"/>
+              <w:id w:val="2079552096"/>
+            </w:sdtPr>
+            <w:sdtEndPr/>
+            <w:sdtContent>
+              <w:r>
+                <w:rPr>
+                  <w:rFonts w:ascii="Times New Roman" w:hAnsi="Times New Roman" w:cs="Times New Roman"/>
+                  <w:color w:val="000000"/>
+                </w:rPr>
+                <w:t>Build weekly editorial projects for thebay.com</w:t>
+              </w:r>
+            </w:sdtContent>
+          </w:sdt>
+          <w:r>
+            <w:t xml:space="preserve"> using SCSS, HTML, JS, jQuery, and gulp processes</w:t>
+          </w:r>
+        </w:p>
+        <w:p>
+          <w:pPr>
+            <w:pStyle w:val="ListParagraph"/>
+            <w:numPr>
+              <w:ilvl w:val="0"/>
+              <w:numId w:val="15"/>
+            </w:numPr>
+            <w:pBdr>
+              <w:top w:val="nil"/>
+              <w:left w:val="nil"/>
+              <w:bottom w:val="nil"/>
+              <w:right w:val="nil"/>
+              <w:between w:val="nil"/>
+            </w:pBdr>
+            <w:tabs>
+              <w:tab w:val="left" w:pos="459"/>
+              <w:tab w:val="left" w:pos="460"/>
+            </w:tabs>
+            <w:rPr>
+              <w:rFonts w:ascii="Times New Roman" w:hAnsi="Times New Roman" w:cs="Times New Roman"/>
+              <w:color w:val="000000"/>
+            </w:rPr>
+          </w:pPr>
+          <w:r>
+            <w:rPr>
+              <w:rFonts w:ascii="Times New Roman" w:hAnsi="Times New Roman" w:cs="Times New Roman"/>
+              <w:color w:val="000000"/>
+            </w:rPr>
+            <w:t xml:space="preserve">Build reusable components like </w:t>
+          </w:r>
+          <w:proofErr w:type="spellStart"/>
+          <w:r>
+            <w:rPr>
+              <w:rFonts w:ascii="Times New Roman" w:hAnsi="Times New Roman" w:cs="Times New Roman"/>
+              <w:color w:val="000000"/>
+            </w:rPr>
+            <w:t>StickyNavs</w:t>
+          </w:r>
+          <w:proofErr w:type="spellEnd"/>
+          <w:r>
+            <w:rPr>
+              <w:rFonts w:ascii="Times New Roman" w:hAnsi="Times New Roman" w:cs="Times New Roman"/>
+              <w:color w:val="000000"/>
+            </w:rPr>
+            <w:t xml:space="preserve">, </w:t>
+          </w:r>
+          <w:proofErr w:type="spellStart"/>
+          <w:r>
+            <w:rPr>
+              <w:rFonts w:ascii="Times New Roman" w:hAnsi="Times New Roman" w:cs="Times New Roman"/>
+              <w:color w:val="000000"/>
+            </w:rPr>
+            <w:t>ScrollMagic</w:t>
+          </w:r>
+          <w:proofErr w:type="spellEnd"/>
+          <w:r>
+            <w:rPr>
+              <w:rFonts w:ascii="Times New Roman" w:hAnsi="Times New Roman" w:cs="Times New Roman"/>
+              <w:color w:val="000000"/>
+            </w:rPr>
+            <w:t>, Accordions, etc. using React and ES6 syntax</w:t>
+          </w:r>
+        </w:p>
+        <w:p>
+          <w:pPr>
+            <w:pStyle w:val="ListParagraph"/>
+            <w:numPr>
+              <w:ilvl w:val="0"/>
+              <w:numId w:val="15"/>
+            </w:numPr>
+            <w:pBdr>
+              <w:top w:val="nil"/>
+              <w:left w:val="nil"/>
+              <w:bottom w:val="nil"/>
+              <w:right w:val="nil"/>
+              <w:between w:val="nil"/>
+            </w:pBdr>
+            <w:tabs>
+              <w:tab w:val="left" w:pos="459"/>
+              <w:tab w:val="left" w:pos="460"/>
+            </w:tabs>
+            <w:rPr>
+              <w:rFonts w:ascii="Times New Roman" w:hAnsi="Times New Roman" w:cs="Times New Roman"/>
+              <w:color w:val="000000"/>
+            </w:rPr>
+          </w:pPr>
+          <w:r>
+            <w:rPr>
+              <w:rFonts w:ascii="Times New Roman" w:hAnsi="Times New Roman" w:cs="Times New Roman"/>
+              <w:color w:val="000000"/>
+            </w:rPr>
+            <w:t>Propose and engineer updates to workflow, development, build, and delivery processes using gulp scripts</w:t>
+          </w:r>
+        </w:p>
+        <w:p>
+          <w:pPr>
+            <w:pStyle w:val="ListParagraph"/>
+            <w:numPr>
+              <w:ilvl w:val="0"/>
+              <w:numId w:val="15"/>
+            </w:numPr>
+            <w:pBdr>
+              <w:top w:val="nil"/>
+              <w:left w:val="nil"/>
+              <w:bottom w:val="nil"/>
+              <w:right w:val="nil"/>
+              <w:between w:val="nil"/>
+            </w:pBdr>
+            <w:tabs>
+              <w:tab w:val="left" w:pos="459"/>
+              <w:tab w:val="left" w:pos="460"/>
+            </w:tabs>
+            <w:rPr>
+              <w:rFonts w:ascii="Times New Roman" w:hAnsi="Times New Roman" w:cs="Times New Roman"/>
+              <w:color w:val="000000"/>
+            </w:rPr>
+          </w:pPr>
+          <w:r>
+            <w:rPr>
+              <w:rFonts w:ascii="Times New Roman" w:hAnsi="Times New Roman" w:cs="Times New Roman"/>
+              <w:color w:val="000000"/>
+            </w:rPr>
+            <w:t>Support current and past editorials and pages in production and QA</w:t>
+          </w:r>
+        </w:p>
+        <w:p>
+          <w:pPr>
+            <w:pStyle w:val="ListParagraph"/>
+            <w:numPr>
+              <w:ilvl w:val="0"/>
+              <w:numId w:val="15"/>
+            </w:numPr>
+            <w:pBdr>
+              <w:top w:val="nil"/>
+              <w:left w:val="nil"/>
+              <w:bottom w:val="nil"/>
+              <w:right w:val="nil"/>
+              <w:between w:val="nil"/>
+            </w:pBdr>
+            <w:tabs>
+              <w:tab w:val="left" w:pos="459"/>
+              <w:tab w:val="left" w:pos="460"/>
+            </w:tabs>
+            <w:rPr>
+              <w:rFonts w:ascii="Times New Roman" w:hAnsi="Times New Roman" w:cs="Times New Roman"/>
+              <w:color w:val="000000"/>
+            </w:rPr>
+          </w:pPr>
+          <w:r>
+            <w:rPr>
+              <w:rFonts w:ascii="Times New Roman" w:hAnsi="Times New Roman" w:cs="Times New Roman"/>
+              <w:color w:val="000000"/>
+            </w:rPr>
+            <w:t>Collaborate with business partners and designers in building</w:t>
+          </w:r>
+          <w:r>
+            <w:rPr>
+              <w:rFonts w:ascii="Times New Roman" w:hAnsi="Times New Roman" w:cs="Times New Roman"/>
+              <w:color w:val="000000"/>
+            </w:rPr>
+            <w:t xml:space="preserve"> and designing</w:t>
+          </w:r>
+          <w:r>
+            <w:rPr>
+              <w:rFonts w:ascii="Times New Roman" w:hAnsi="Times New Roman" w:cs="Times New Roman"/>
+              <w:color w:val="000000"/>
+            </w:rPr>
+            <w:t xml:space="preserve"> of user-friendly </w:t>
+          </w:r>
+          <w:r>
+            <w:rPr>
+              <w:rFonts w:ascii="Times New Roman" w:hAnsi="Times New Roman" w:cs="Times New Roman"/>
+              <w:color w:val="000000"/>
+            </w:rPr>
+            <w:t>web experiences</w:t>
+          </w:r>
+        </w:p>
+        <w:p>
+          <w:pPr>
+            <w:rPr>
+              <w:rFonts w:ascii="Times New Roman" w:hAnsi="Times New Roman" w:cs="Times New Roman"/>
+              <w:b/>
+            </w:rPr>
+          </w:pPr>
+        </w:p>
+        <w:p>
+          <w:pPr>
+            <w:rPr>
+              <w:rFonts w:ascii="Times New Roman" w:hAnsi="Times New Roman" w:cs="Times New Roman"/>
+              <w:b/>
+            </w:rPr>
+          </w:pPr>
+          <w:r>
+            <w:rPr>
+              <w:rFonts w:ascii="Times New Roman" w:hAnsi="Times New Roman" w:cs="Times New Roman"/>
+              <w:b/>
+            </w:rPr>
+            <w:t>Abercrombie &amp; Fitch</w:t>
+          </w:r>
+          <w:r>
+            <w:rPr>
+              <w:rFonts w:ascii="Times New Roman" w:hAnsi="Times New Roman" w:cs="Times New Roman"/>
+              <w:b/>
+            </w:rPr>
+            <w:tab/>
+          </w:r>
+          <w:r>
+            <w:rPr>
+              <w:rFonts w:ascii="Times New Roman" w:hAnsi="Times New Roman" w:cs="Times New Roman"/>
+              <w:b/>
+            </w:rPr>
+            <w:tab/>
+          </w:r>
+          <w:r>
+            <w:rPr>
+              <w:rFonts w:ascii="Times New Roman" w:hAnsi="Times New Roman" w:cs="Times New Roman"/>
+              <w:b/>
+            </w:rPr>
+            <w:tab/>
+          </w:r>
+          <w:r>
+            <w:rPr>
+              <w:rFonts w:ascii="Times New Roman" w:hAnsi="Times New Roman" w:cs="Times New Roman"/>
+              <w:b/>
+            </w:rPr>
+            <w:tab/>
+          </w:r>
+          <w:r>
+            <w:rPr>
+              <w:rFonts w:ascii="Times New Roman" w:hAnsi="Times New Roman" w:cs="Times New Roman"/>
+              <w:b/>
+            </w:rPr>
+            <w:tab/>
+          </w:r>
+          <w:r>
+            <w:rPr>
+              <w:rFonts w:ascii="Times New Roman" w:hAnsi="Times New Roman" w:cs="Times New Roman"/>
+              <w:b/>
+            </w:rPr>
+            <w:tab/>
+          </w:r>
+          <w:r>
+            <w:rPr>
+              <w:rFonts w:ascii="Times New Roman" w:hAnsi="Times New Roman" w:cs="Times New Roman"/>
+              <w:b/>
+            </w:rPr>
+            <w:tab/>
+          </w:r>
+          <w:r>
+            <w:rPr>
+              <w:rFonts w:ascii="Times New Roman" w:hAnsi="Times New Roman" w:cs="Times New Roman"/>
+              <w:b/>
+            </w:rPr>
+            <w:tab/>
+          </w:r>
+          <w:r>
+            <w:rPr>
+              <w:rFonts w:ascii="Times New Roman" w:hAnsi="Times New Roman" w:cs="Times New Roman"/>
+              <w:b/>
+            </w:rPr>
+            <w:tab/>
+            <w:t xml:space="preserve">      Columbus,</w:t>
+          </w:r>
+          <w:r>
+            <w:rPr>
+              <w:rFonts w:ascii="Times New Roman" w:hAnsi="Times New Roman" w:cs="Times New Roman"/>
+              <w:b/>
+            </w:rPr>
+            <w:t xml:space="preserve"> </w:t>
+          </w:r>
+          <w:r>
+            <w:rPr>
+              <w:rFonts w:ascii="Times New Roman" w:hAnsi="Times New Roman" w:cs="Times New Roman"/>
+              <w:b/>
+            </w:rPr>
+            <w:t>OH</w:t>
+          </w:r>
+        </w:p>
+        <w:p>
+          <w:pPr>
+            <w:rPr>
+              <w:rFonts w:ascii="Times New Roman" w:hAnsi="Times New Roman" w:cs="Times New Roman"/>
+            </w:rPr>
+          </w:pPr>
+          <w:r>
+            <w:rPr>
+              <w:rFonts w:ascii="Times New Roman" w:hAnsi="Times New Roman" w:cs="Times New Roman"/>
+              <w:i/>
+            </w:rPr>
+            <w:t xml:space="preserve">Junior </w:t>
+          </w:r>
+          <w:r>
+            <w:rPr>
+              <w:rFonts w:ascii="Times New Roman" w:hAnsi="Times New Roman" w:cs="Times New Roman"/>
+              <w:i/>
+            </w:rPr>
             <w:t>Web</w:t>
           </w:r>
           <w:r>
@@ -775,35 +1286,15 @@
               <w:i/>
             </w:rPr>
             <w:tab/>
-          </w:r>
-          <w:r>
-            <w:rPr>
-              <w:rFonts w:ascii="Times New Roman" w:hAnsi="Times New Roman" w:cs="Times New Roman"/>
-              <w:i/>
-            </w:rPr>
-            <w:tab/>
-            <w:t xml:space="preserve"> </w:t>
-          </w:r>
-          <w:proofErr w:type="gramStart"/>
-          <w:r>
-            <w:rPr>
-              <w:rFonts w:ascii="Times New Roman" w:hAnsi="Times New Roman" w:cs="Times New Roman"/>
-              <w:i/>
-            </w:rPr>
-            <w:t xml:space="preserve">   </w:t>
-          </w:r>
-          <w:r>
-            <w:rPr>
-              <w:rFonts w:ascii="Times New Roman" w:hAnsi="Times New Roman" w:cs="Times New Roman"/>
-            </w:rPr>
-            <w:t>(</w:t>
-          </w:r>
-          <w:proofErr w:type="gramEnd"/>
-          <w:r>
-            <w:rPr>
-              <w:rFonts w:ascii="Times New Roman" w:hAnsi="Times New Roman" w:cs="Times New Roman"/>
-            </w:rPr>
-            <w:t>August 2018 - June 2019)</w:t>
+            <w:t xml:space="preserve">    </w:t>
+          </w:r>
+          <w:bookmarkStart w:id="0" w:name="_GoBack"/>
+          <w:bookmarkEnd w:id="0"/>
+          <w:r>
+            <w:rPr>
+              <w:rFonts w:ascii="Times New Roman" w:hAnsi="Times New Roman" w:cs="Times New Roman"/>
+            </w:rPr>
+            <w:t>(August 2018 - June 2019)</w:t>
           </w:r>
         </w:p>
         <w:sdt>
@@ -811,6 +1302,7 @@
             <w:tag w:val="goog_rdk_12"/>
             <w:id w:val="-374476610"/>
           </w:sdtPr>
+          <w:sdtEndPr/>
           <w:sdtContent>
             <w:p>
               <w:pPr>
@@ -893,6 +1385,7 @@
             <w:tag w:val="goog_rdk_13"/>
             <w:id w:val="450600668"/>
           </w:sdtPr>
+          <w:sdtEndPr/>
           <w:sdtContent>
             <w:p>
               <w:pPr>
@@ -932,6 +1425,7 @@
             <w:tag w:val="goog_rdk_14"/>
             <w:id w:val="-937446789"/>
           </w:sdtPr>
+          <w:sdtEndPr/>
           <w:sdtContent>
             <w:p>
               <w:pPr>
@@ -1709,6 +2203,7 @@
             <w:tag w:val="goog_rdk_19"/>
             <w:id w:val="1677843854"/>
           </w:sdtPr>
+          <w:sdtEndPr/>
           <w:sdtContent>
             <w:p>
               <w:pPr>
@@ -2416,6 +2911,7 @@
         <w:tag w:val="goog_rdk_23"/>
         <w:id w:val="941343366"/>
       </w:sdtPr>
+      <w:sdtEndPr/>
       <w:sdtContent>
         <w:p>
           <w:pPr>
@@ -2587,8 +3083,6 @@
             <w:t>TECHOLOGY / LANGUAGE</w:t>
           </w:r>
         </w:p>
-        <w:bookmarkStart w:id="0" w:name="_GoBack" w:displacedByCustomXml="next"/>
-        <w:bookmarkEnd w:id="0" w:displacedByCustomXml="next"/>
       </w:sdtContent>
     </w:sdt>
     <w:sdt>
@@ -2729,6 +3223,36 @@
             <w:t>cript</w:t>
           </w:r>
         </w:p>
+        <w:p>
+          <w:pPr>
+            <w:numPr>
+              <w:ilvl w:val="0"/>
+              <w:numId w:val="10"/>
+            </w:numPr>
+            <w:pBdr>
+              <w:top w:val="nil"/>
+              <w:left w:val="nil"/>
+              <w:bottom w:val="nil"/>
+              <w:right w:val="nil"/>
+              <w:between w:val="nil"/>
+            </w:pBdr>
+            <w:tabs>
+              <w:tab w:val="left" w:pos="1179"/>
+              <w:tab w:val="left" w:pos="1180"/>
+            </w:tabs>
+            <w:rPr>
+              <w:rFonts w:ascii="Times New Roman" w:hAnsi="Times New Roman" w:cs="Times New Roman"/>
+              <w:color w:val="000000"/>
+            </w:rPr>
+          </w:pPr>
+          <w:r>
+            <w:rPr>
+              <w:rFonts w:ascii="Times New Roman" w:hAnsi="Times New Roman" w:cs="Times New Roman"/>
+              <w:color w:val="000000"/>
+            </w:rPr>
+            <w:t>React</w:t>
+          </w:r>
+        </w:p>
       </w:sdtContent>
     </w:sdt>
     <w:sdt>
@@ -2969,6 +3493,36 @@
               <w:color w:val="000000"/>
             </w:rPr>
             <w:t>Git</w:t>
+          </w:r>
+        </w:p>
+        <w:p>
+          <w:pPr>
+            <w:numPr>
+              <w:ilvl w:val="0"/>
+              <w:numId w:val="10"/>
+            </w:numPr>
+            <w:pBdr>
+              <w:top w:val="nil"/>
+              <w:left w:val="nil"/>
+              <w:bottom w:val="nil"/>
+              <w:right w:val="nil"/>
+              <w:between w:val="nil"/>
+            </w:pBdr>
+            <w:tabs>
+              <w:tab w:val="left" w:pos="1179"/>
+              <w:tab w:val="left" w:pos="1180"/>
+            </w:tabs>
+            <w:rPr>
+              <w:rFonts w:ascii="Times New Roman" w:hAnsi="Times New Roman" w:cs="Times New Roman"/>
+              <w:color w:val="000000"/>
+            </w:rPr>
+          </w:pPr>
+          <w:r>
+            <w:rPr>
+              <w:rFonts w:ascii="Times New Roman" w:hAnsi="Times New Roman" w:cs="Times New Roman"/>
+              <w:color w:val="000000"/>
+            </w:rPr>
+            <w:t>Command Line</w:t>
           </w:r>
         </w:p>
       </w:sdtContent>
@@ -3102,7 +3656,14 @@
           <w:i/>
           <w:iCs/>
         </w:rPr>
-        <w:t>Self-taught Web Developer:</w:t>
+        <w:t>Self-taught Web Developer</w:t>
+      </w:r>
+      <w:r>
+        <w:rPr>
+          <w:i/>
+          <w:iCs/>
+        </w:rPr>
+        <w:t xml:space="preserve"> (February 2018 – July 2019):</w:t>
       </w:r>
     </w:p>
     <w:sdt>
@@ -3160,7 +3721,7 @@
             </w:rPr>
             <w:t xml:space="preserve"> on CodeCademy.com</w:t>
           </w:r>
-          <w:hyperlink r:id="rId7">
+          <w:hyperlink r:id="rId8">
             <w:r>
               <w:rPr>
                 <w:rFonts w:ascii="Times New Roman" w:hAnsi="Times New Roman" w:cs="Times New Roman"/>
@@ -3296,28 +3857,44 @@
               <w:rFonts w:ascii="Times New Roman" w:hAnsi="Times New Roman" w:cs="Times New Roman"/>
               <w:color w:val="000000"/>
             </w:rPr>
-            <w:t xml:space="preserve">Currently working on Udemy course on </w:t>
-          </w:r>
-          <w:r>
-            <w:rPr>
-              <w:rFonts w:ascii="Times New Roman" w:hAnsi="Times New Roman" w:cs="Times New Roman"/>
-              <w:color w:val="000000"/>
-            </w:rPr>
-            <w:t xml:space="preserve">advanced </w:t>
-          </w:r>
-          <w:r>
-            <w:rPr>
-              <w:rFonts w:ascii="Times New Roman" w:hAnsi="Times New Roman" w:cs="Times New Roman"/>
-              <w:color w:val="000000"/>
-            </w:rPr>
-            <w:t>Web Development</w:t>
-          </w:r>
-          <w:r>
-            <w:rPr>
-              <w:rFonts w:ascii="Times New Roman" w:hAnsi="Times New Roman" w:cs="Times New Roman"/>
-              <w:color w:val="000000"/>
-            </w:rPr>
-            <w:t xml:space="preserve"> topics including React &amp; Redux, NPM and NPM scripts, and backend basics like APIs, databases, Node.js and Express.js</w:t>
+            <w:t xml:space="preserve">Completed Andre </w:t>
+          </w:r>
+          <w:proofErr w:type="spellStart"/>
+          <w:r>
+            <w:rPr>
+              <w:rFonts w:ascii="Times New Roman" w:hAnsi="Times New Roman" w:cs="Times New Roman"/>
+              <w:color w:val="000000"/>
+            </w:rPr>
+            <w:t>Neagoie’s</w:t>
+          </w:r>
+          <w:proofErr w:type="spellEnd"/>
+          <w:r>
+            <w:rPr>
+              <w:rFonts w:ascii="Times New Roman" w:hAnsi="Times New Roman" w:cs="Times New Roman"/>
+              <w:color w:val="000000"/>
+            </w:rPr>
+            <w:t xml:space="preserve"> </w:t>
+          </w:r>
+          <w:r>
+            <w:rPr>
+              <w:rFonts w:ascii="Times New Roman" w:hAnsi="Times New Roman" w:cs="Times New Roman"/>
+              <w:color w:val="000000"/>
+            </w:rPr>
+            <w:t xml:space="preserve">Udemy course </w:t>
+          </w:r>
+          <w:r>
+            <w:rPr>
+              <w:rFonts w:ascii="Times New Roman" w:hAnsi="Times New Roman" w:cs="Times New Roman"/>
+              <w:color w:val="000000"/>
+            </w:rPr>
+            <w:t xml:space="preserve">“The Complete Web Developer: Zero to Master”, which covered basic web development topics along with React, Redux, NPM, </w:t>
+          </w:r>
+          <w:r>
+            <w:rPr>
+              <w:rFonts w:ascii="Times New Roman" w:hAnsi="Times New Roman" w:cs="Times New Roman"/>
+              <w:color w:val="000000"/>
+            </w:rPr>
+            <w:t>git, ajax, http, json, node.js, express.js, and others.</w:t>
           </w:r>
           <w:r>
             <w:rPr>
@@ -3546,64 +4123,8 @@
             <w:t>Volunteered at Ohio State in recruiting activities for incoming college students</w:t>
           </w:r>
         </w:p>
-        <w:p>
-          <w:pPr>
-            <w:numPr>
-              <w:ilvl w:val="0"/>
-              <w:numId w:val="10"/>
-            </w:numPr>
-            <w:pBdr>
-              <w:top w:val="nil"/>
-              <w:left w:val="nil"/>
-              <w:bottom w:val="nil"/>
-              <w:right w:val="nil"/>
-              <w:between w:val="nil"/>
-            </w:pBdr>
-            <w:tabs>
-              <w:tab w:val="left" w:pos="1179"/>
-              <w:tab w:val="left" w:pos="1180"/>
-            </w:tabs>
-            <w:rPr>
-              <w:rFonts w:ascii="Times New Roman" w:hAnsi="Times New Roman" w:cs="Times New Roman"/>
-              <w:color w:val="000000"/>
-            </w:rPr>
-          </w:pPr>
-          <w:r>
-            <w:rPr>
-              <w:rFonts w:ascii="Times New Roman" w:hAnsi="Times New Roman" w:cs="Times New Roman"/>
-              <w:color w:val="000000"/>
-            </w:rPr>
-            <w:t>Learning and practicing Spanish daily on Duolingo.com</w:t>
-          </w:r>
-        </w:p>
       </w:sdtContent>
     </w:sdt>
-    <w:p>
-      <w:pPr>
-        <w:numPr>
-          <w:ilvl w:val="0"/>
-          <w:numId w:val="10"/>
-        </w:numPr>
-        <w:pBdr>
-          <w:top w:val="nil"/>
-          <w:left w:val="nil"/>
-          <w:bottom w:val="nil"/>
-          <w:right w:val="nil"/>
-          <w:between w:val="nil"/>
-        </w:pBdr>
-        <w:tabs>
-          <w:tab w:val="left" w:pos="1179"/>
-          <w:tab w:val="left" w:pos="1180"/>
-        </w:tabs>
-        <w:rPr>
-          <w:rFonts w:ascii="Times New Roman" w:hAnsi="Times New Roman" w:cs="Times New Roman"/>
-          <w:color w:val="000000"/>
-        </w:rPr>
-      </w:pPr>
-      <w:r>
-        <w:t>Hamilton the musical aficionado</w:t>
-      </w:r>
-    </w:p>
     <w:sectPr>
       <w:type w:val="continuous"/>
       <w:pgSz w:w="12240" w:h="15840"/>
@@ -6036,7 +6557,6 @@
     <w:lsdException w:name="HTML Sample" w:semiHidden="1" w:unhideWhenUsed="1"/>
     <w:lsdException w:name="HTML Typewriter" w:semiHidden="1" w:unhideWhenUsed="1"/>
     <w:lsdException w:name="HTML Variable" w:semiHidden="1" w:unhideWhenUsed="1"/>
-    <w:lsdException w:name="Normal Table" w:semiHidden="1" w:unhideWhenUsed="1"/>
     <w:lsdException w:name="annotation subject" w:semiHidden="1" w:unhideWhenUsed="1"/>
     <w:lsdException w:name="No List" w:semiHidden="1" w:unhideWhenUsed="1"/>
     <w:lsdException w:name="Outline List 1" w:semiHidden="1" w:unhideWhenUsed="1"/>
@@ -6083,10 +6603,8 @@
     <w:lsdException w:name="Table Subtle 2" w:semiHidden="1" w:unhideWhenUsed="1"/>
     <w:lsdException w:name="Table Web 1" w:semiHidden="1" w:unhideWhenUsed="1"/>
     <w:lsdException w:name="Table Web 2" w:semiHidden="1" w:unhideWhenUsed="1"/>
-    <w:lsdException w:name="Table Web 3" w:semiHidden="1" w:unhideWhenUsed="1"/>
     <w:lsdException w:name="Balloon Text" w:semiHidden="1" w:unhideWhenUsed="1"/>
     <w:lsdException w:name="Table Grid" w:uiPriority="39"/>
-    <w:lsdException w:name="Table Theme" w:semiHidden="1" w:unhideWhenUsed="1"/>
     <w:lsdException w:name="Placeholder Text" w:semiHidden="1"/>
     <w:lsdException w:name="No Spacing" w:uiPriority="1" w:qFormat="1"/>
     <w:lsdException w:name="Light Shading" w:uiPriority="60"/>
@@ -7340,7 +7858,7 @@
 </file>
 
 <file path=customXml/itemProps2.xml><?xml version="1.0" encoding="utf-8"?>
-<ds:datastoreItem xmlns:ds="http://schemas.openxmlformats.org/officeDocument/2006/customXml" ds:itemID="{0B77D88E-CDE5-CE4F-AEDF-AA6ECFF06E99}">
+<ds:datastoreItem xmlns:ds="http://schemas.openxmlformats.org/officeDocument/2006/customXml" ds:itemID="{CD0823B6-9106-B449-A014-FC012AE684F5}">
   <ds:schemaRefs>
     <ds:schemaRef ds:uri="http://schemas.openxmlformats.org/officeDocument/2006/bibliography"/>
   </ds:schemaRefs>

</xml_diff>

<commit_message>
intro animation i guess
</commit_message>
<xml_diff>
--- a/src/resume/KevinTateResume.docx
+++ b/src/resume/KevinTateResume.docx
@@ -1015,10 +1015,44 @@
           <w:r>
             <w:rPr>
               <w:rFonts w:ascii="Times New Roman" w:hAnsi="Times New Roman" w:cs="Times New Roman"/>
-              <w:color w:val="000000"/>
-            </w:rPr>
-            <w:t>Propose and engineer updates to workflow, development, build, and delivery processes using gulp scripts</w:t>
-          </w:r>
+              <w:shd w:val="clear" w:color="auto" w:fill="FFFFFF"/>
+            </w:rPr>
+            <w:t xml:space="preserve">Create animations using CSS JS and </w:t>
+          </w:r>
+          <w:proofErr w:type="spellStart"/>
+          <w:r>
+            <w:rPr>
+              <w:rFonts w:ascii="Times New Roman" w:hAnsi="Times New Roman" w:cs="Times New Roman"/>
+              <w:shd w:val="clear" w:color="auto" w:fill="FFFFFF"/>
+            </w:rPr>
+            <w:t>GreenSock</w:t>
+          </w:r>
+          <w:proofErr w:type="spellEnd"/>
+          <w:r>
+            <w:rPr>
+              <w:rFonts w:ascii="Times New Roman" w:hAnsi="Times New Roman" w:cs="Times New Roman"/>
+              <w:shd w:val="clear" w:color="auto" w:fill="FFFFFF"/>
+            </w:rPr>
+            <w:t xml:space="preserve"> </w:t>
+          </w:r>
+          <w:proofErr w:type="spellStart"/>
+          <w:r>
+            <w:rPr>
+              <w:rFonts w:ascii="Times New Roman" w:hAnsi="Times New Roman" w:cs="Times New Roman"/>
+              <w:shd w:val="clear" w:color="auto" w:fill="FFFFFF"/>
+            </w:rPr>
+            <w:t>TweenMax</w:t>
+          </w:r>
+          <w:proofErr w:type="spellEnd"/>
+          <w:r>
+            <w:rPr>
+              <w:rFonts w:ascii="Times New Roman" w:hAnsi="Times New Roman" w:cs="Times New Roman"/>
+              <w:shd w:val="clear" w:color="auto" w:fill="FFFFFF"/>
+            </w:rPr>
+            <w:t xml:space="preserve"> animation library</w:t>
+          </w:r>
+          <w:bookmarkStart w:id="0" w:name="_GoBack"/>
+          <w:bookmarkEnd w:id="0"/>
         </w:p>
         <w:p>
           <w:pPr>
@@ -1048,7 +1082,7 @@
               <w:rFonts w:ascii="Times New Roman" w:hAnsi="Times New Roman" w:cs="Times New Roman"/>
               <w:color w:val="000000"/>
             </w:rPr>
-            <w:t>Support current and past editorials and pages in production and QA</w:t>
+            <w:t>Propose and engineer updates to workflow, development, build, and delivery processes using gulp scripts</w:t>
           </w:r>
         </w:p>
         <w:p>
@@ -1079,6 +1113,37 @@
               <w:rFonts w:ascii="Times New Roman" w:hAnsi="Times New Roman" w:cs="Times New Roman"/>
               <w:color w:val="000000"/>
             </w:rPr>
+            <w:t>Support current and past editorials and pages in production and QA</w:t>
+          </w:r>
+        </w:p>
+        <w:p>
+          <w:pPr>
+            <w:pStyle w:val="ListParagraph"/>
+            <w:numPr>
+              <w:ilvl w:val="0"/>
+              <w:numId w:val="15"/>
+            </w:numPr>
+            <w:pBdr>
+              <w:top w:val="nil"/>
+              <w:left w:val="nil"/>
+              <w:bottom w:val="nil"/>
+              <w:right w:val="nil"/>
+              <w:between w:val="nil"/>
+            </w:pBdr>
+            <w:tabs>
+              <w:tab w:val="left" w:pos="459"/>
+              <w:tab w:val="left" w:pos="460"/>
+            </w:tabs>
+            <w:rPr>
+              <w:rFonts w:ascii="Times New Roman" w:hAnsi="Times New Roman" w:cs="Times New Roman"/>
+              <w:color w:val="000000"/>
+            </w:rPr>
+          </w:pPr>
+          <w:r>
+            <w:rPr>
+              <w:rFonts w:ascii="Times New Roman" w:hAnsi="Times New Roman" w:cs="Times New Roman"/>
+              <w:color w:val="000000"/>
+            </w:rPr>
             <w:t>Collaborate with business partners and designers in building</w:t>
           </w:r>
           <w:r>
@@ -1288,8 +1353,6 @@
             <w:tab/>
             <w:t xml:space="preserve">    </w:t>
           </w:r>
-          <w:bookmarkStart w:id="0" w:name="_GoBack"/>
-          <w:bookmarkEnd w:id="0"/>
           <w:r>
             <w:rPr>
               <w:rFonts w:ascii="Times New Roman" w:hAnsi="Times New Roman" w:cs="Times New Roman"/>
@@ -6557,6 +6620,7 @@
     <w:lsdException w:name="HTML Sample" w:semiHidden="1" w:unhideWhenUsed="1"/>
     <w:lsdException w:name="HTML Typewriter" w:semiHidden="1" w:unhideWhenUsed="1"/>
     <w:lsdException w:name="HTML Variable" w:semiHidden="1" w:unhideWhenUsed="1"/>
+    <w:lsdException w:name="Normal Table" w:semiHidden="1" w:unhideWhenUsed="1"/>
     <w:lsdException w:name="annotation subject" w:semiHidden="1" w:unhideWhenUsed="1"/>
     <w:lsdException w:name="No List" w:semiHidden="1" w:unhideWhenUsed="1"/>
     <w:lsdException w:name="Outline List 1" w:semiHidden="1" w:unhideWhenUsed="1"/>
@@ -6603,8 +6667,10 @@
     <w:lsdException w:name="Table Subtle 2" w:semiHidden="1" w:unhideWhenUsed="1"/>
     <w:lsdException w:name="Table Web 1" w:semiHidden="1" w:unhideWhenUsed="1"/>
     <w:lsdException w:name="Table Web 2" w:semiHidden="1" w:unhideWhenUsed="1"/>
+    <w:lsdException w:name="Table Web 3" w:semiHidden="1" w:unhideWhenUsed="1"/>
     <w:lsdException w:name="Balloon Text" w:semiHidden="1" w:unhideWhenUsed="1"/>
     <w:lsdException w:name="Table Grid" w:uiPriority="39"/>
+    <w:lsdException w:name="Table Theme" w:semiHidden="1" w:unhideWhenUsed="1"/>
     <w:lsdException w:name="Placeholder Text" w:semiHidden="1"/>
     <w:lsdException w:name="No Spacing" w:uiPriority="1" w:qFormat="1"/>
     <w:lsdException w:name="Light Shading" w:uiPriority="60"/>
@@ -7858,7 +7924,7 @@
 </file>
 
 <file path=customXml/itemProps2.xml><?xml version="1.0" encoding="utf-8"?>
-<ds:datastoreItem xmlns:ds="http://schemas.openxmlformats.org/officeDocument/2006/customXml" ds:itemID="{CD0823B6-9106-B449-A014-FC012AE684F5}">
+<ds:datastoreItem xmlns:ds="http://schemas.openxmlformats.org/officeDocument/2006/customXml" ds:itemID="{203A15E8-16DC-4846-9FF9-AA650A8CBE80}">
   <ds:schemaRefs>
     <ds:schemaRef ds:uri="http://schemas.openxmlformats.org/officeDocument/2006/bibliography"/>
   </ds:schemaRefs>

</xml_diff>